<commit_message>
added mixed channels implementation
</commit_message>
<xml_diff>
--- a/ConcComp/GameOfLife/COMS20001/game_of_life/time comparisons.docx
+++ b/ConcComp/GameOfLife/COMS20001/game_of_life/time comparisons.docx
@@ -26,38 +26,91 @@
       <w:r>
         <w:t>512x512: 11.011 secs</w:t>
       </w:r>
+    </w:p>
+    <w:p/>
+    <w:p>
+      <w:r>
+        <w:t>Server-Client</w:t>
+      </w:r>
+      <w:r>
+        <w:t>, PARALLEL, 8 workers:</w:t>
+      </w:r>
+    </w:p>
+    <w:p>
+      <w:r>
+        <w:t>16x16: 0.00188</w:t>
+      </w:r>
+      <w:r>
+        <w:t xml:space="preserve"> seconds</w:t>
+      </w:r>
+    </w:p>
+    <w:p>
+      <w:r>
+        <w:t>64x64: 0.0284 seconds</w:t>
+      </w:r>
+    </w:p>
+    <w:p>
+      <w:r>
+        <w:t>128x128: 0.123 secs</w:t>
+      </w:r>
+    </w:p>
+    <w:p>
+      <w:r>
+        <w:t>256x256</w:t>
+      </w:r>
+      <w:r>
+        <w:t xml:space="preserve">: </w:t>
+      </w:r>
+      <w:r>
+        <w:t>0.567 secs</w:t>
+      </w:r>
+    </w:p>
+    <w:p>
+      <w:r>
+        <w:t>512x512: 2.98 secs</w:t>
+      </w:r>
+    </w:p>
+    <w:p/>
+    <w:p>
+      <w:r>
+        <w:t>Mixed, PARALLEL, 8 workers:</w:t>
+      </w:r>
+    </w:p>
+    <w:p>
+      <w:r>
+        <w:t>16x16: 0.0194</w:t>
+      </w:r>
+      <w:r>
+        <w:t>secs</w:t>
+      </w:r>
+    </w:p>
+    <w:p>
+      <w:r>
+        <w:t>64x64: 0.0249secs</w:t>
+      </w:r>
+    </w:p>
+    <w:p>
+      <w:r>
+        <w:t>128x128: 0.1076secs</w:t>
+      </w:r>
+    </w:p>
+    <w:p>
+      <w:r>
+        <w:t>256x256: 0.496 secs</w:t>
+      </w:r>
+    </w:p>
+    <w:p>
+      <w:r>
+        <w:t>512x512: 2.62 secs</w:t>
+      </w:r>
       <w:bookmarkStart w:id="0" w:name="_GoBack"/>
       <w:bookmarkEnd w:id="0"/>
     </w:p>
     <w:p/>
-    <w:p>
-      <w:r>
-        <w:t>PARALLEL, 8 workers:</w:t>
-      </w:r>
-    </w:p>
-    <w:p>
-      <w:r>
-        <w:t>64x64: 0.1196 secs</w:t>
-      </w:r>
-    </w:p>
-    <w:p>
-      <w:r>
-        <w:t>128x128: 0.175 secs</w:t>
-      </w:r>
-    </w:p>
-    <w:p>
-      <w:r>
-        <w:t xml:space="preserve">256x256: </w:t>
-      </w:r>
-      <w:r>
-        <w:t>0.445 secs</w:t>
-      </w:r>
-    </w:p>
-    <w:p>
-      <w:r>
-        <w:t>512x512: 1.793 secs</w:t>
-      </w:r>
-    </w:p>
+    <w:p/>
+    <w:p/>
+    <w:p/>
+    <w:p/>
     <w:sectPr>
       <w:pgSz w:w="11906" w:h="16838"/>
       <w:pgMar w:top="1440" w:right="1440" w:bottom="1440" w:left="1440" w:header="708" w:footer="708" w:gutter="0"/>

</xml_diff>